<commit_message>
further additions to dev diary
</commit_message>
<xml_diff>
--- a/issue manifest.docx
+++ b/issue manifest.docx
@@ -169,7 +169,23 @@
         </w:numPr>
       </w:pPr>
       <w:r>
-        <w:t xml:space="preserve">Convert “Kidhome” and “Teenhome” features </w:t>
+        <w:t>Convert “</w:t>
+      </w:r>
+      <w:proofErr w:type="spellStart"/>
+      <w:r>
+        <w:t>Kidhome</w:t>
+      </w:r>
+      <w:proofErr w:type="spellEnd"/>
+      <w:r>
+        <w:t>” and “</w:t>
+      </w:r>
+      <w:proofErr w:type="spellStart"/>
+      <w:r>
+        <w:t>Teenhome</w:t>
+      </w:r>
+      <w:proofErr w:type="spellEnd"/>
+      <w:r>
+        <w:t xml:space="preserve">” features </w:t>
       </w:r>
     </w:p>
     <w:p>
@@ -415,7 +431,15 @@
         </w:numPr>
       </w:pPr>
       <w:r>
-        <w:t>Total spendings column</w:t>
+        <w:t xml:space="preserve">Total </w:t>
+      </w:r>
+      <w:proofErr w:type="spellStart"/>
+      <w:r>
+        <w:t>spendings</w:t>
+      </w:r>
+      <w:proofErr w:type="spellEnd"/>
+      <w:r>
+        <w:t xml:space="preserve"> column</w:t>
       </w:r>
     </w:p>
     <w:p>
@@ -730,7 +754,15 @@
         </w:numPr>
       </w:pPr>
       <w:r>
-        <w:t>Total spendings column</w:t>
+        <w:t xml:space="preserve">Total </w:t>
+      </w:r>
+      <w:proofErr w:type="spellStart"/>
+      <w:r>
+        <w:t>spendings</w:t>
+      </w:r>
+      <w:proofErr w:type="spellEnd"/>
+      <w:r>
+        <w:t xml:space="preserve"> column</w:t>
       </w:r>
     </w:p>
     <w:p>
@@ -917,6 +949,395 @@
       </w:pPr>
       <w:r>
         <w:t>Neural Network</w:t>
+      </w:r>
+    </w:p>
+    <w:p>
+      <w:r>
+        <w:lastRenderedPageBreak/>
+        <w:t>28-3 April 2022</w:t>
+      </w:r>
+    </w:p>
+    <w:p>
+      <w:pPr>
+        <w:pStyle w:val="ListParagraph"/>
+        <w:numPr>
+          <w:ilvl w:val="0"/>
+          <w:numId w:val="3"/>
+        </w:numPr>
+      </w:pPr>
+      <w:r>
+        <w:t xml:space="preserve">Normalization methods </w:t>
+      </w:r>
+    </w:p>
+    <w:p>
+      <w:pPr>
+        <w:pStyle w:val="ListParagraph"/>
+        <w:numPr>
+          <w:ilvl w:val="1"/>
+          <w:numId w:val="3"/>
+        </w:numPr>
+      </w:pPr>
+      <w:r>
+        <w:t xml:space="preserve">Z-score </w:t>
+      </w:r>
+    </w:p>
+    <w:p>
+      <w:pPr>
+        <w:pStyle w:val="ListParagraph"/>
+        <w:numPr>
+          <w:ilvl w:val="1"/>
+          <w:numId w:val="3"/>
+        </w:numPr>
+      </w:pPr>
+      <w:r>
+        <w:t xml:space="preserve">Log transformation </w:t>
+      </w:r>
+    </w:p>
+    <w:p>
+      <w:pPr>
+        <w:pStyle w:val="ListParagraph"/>
+        <w:numPr>
+          <w:ilvl w:val="0"/>
+          <w:numId w:val="3"/>
+        </w:numPr>
+      </w:pPr>
+      <w:r>
+        <w:t>Principal component analysis</w:t>
+      </w:r>
+    </w:p>
+    <w:p>
+      <w:pPr>
+        <w:pStyle w:val="ListParagraph"/>
+        <w:numPr>
+          <w:ilvl w:val="1"/>
+          <w:numId w:val="3"/>
+        </w:numPr>
+      </w:pPr>
+      <w:proofErr w:type="spellStart"/>
+      <w:r>
+        <w:t>Analyse</w:t>
+      </w:r>
+      <w:proofErr w:type="spellEnd"/>
+      <w:r>
+        <w:t xml:space="preserve"> principal components and graphically represent</w:t>
+      </w:r>
+    </w:p>
+    <w:p>
+      <w:pPr>
+        <w:pStyle w:val="ListParagraph"/>
+        <w:numPr>
+          <w:ilvl w:val="0"/>
+          <w:numId w:val="3"/>
+        </w:numPr>
+      </w:pPr>
+      <w:r>
+        <w:t>Minority class imbalance</w:t>
+      </w:r>
+    </w:p>
+    <w:p>
+      <w:pPr>
+        <w:pStyle w:val="ListParagraph"/>
+        <w:numPr>
+          <w:ilvl w:val="1"/>
+          <w:numId w:val="3"/>
+        </w:numPr>
+      </w:pPr>
+      <w:r>
+        <w:t>SMOTE</w:t>
+      </w:r>
+    </w:p>
+    <w:p>
+      <w:pPr>
+        <w:pStyle w:val="ListParagraph"/>
+        <w:numPr>
+          <w:ilvl w:val="2"/>
+          <w:numId w:val="2"/>
+        </w:numPr>
+      </w:pPr>
+      <w:r>
+        <w:t>Apply SMOTE and observe impact on accuracy, negative predictive power (lower than PPV)</w:t>
+      </w:r>
+    </w:p>
+    <w:p>
+      <w:pPr>
+        <w:pStyle w:val="ListParagraph"/>
+        <w:numPr>
+          <w:ilvl w:val="0"/>
+          <w:numId w:val="3"/>
+        </w:numPr>
+      </w:pPr>
+      <w:r>
+        <w:t>Algorithms</w:t>
+      </w:r>
+    </w:p>
+    <w:p>
+      <w:pPr>
+        <w:pStyle w:val="ListParagraph"/>
+        <w:numPr>
+          <w:ilvl w:val="1"/>
+          <w:numId w:val="3"/>
+        </w:numPr>
+      </w:pPr>
+      <w:r>
+        <w:t>Naïve Bayes</w:t>
+      </w:r>
+    </w:p>
+    <w:p>
+      <w:pPr>
+        <w:pStyle w:val="ListParagraph"/>
+        <w:numPr>
+          <w:ilvl w:val="2"/>
+          <w:numId w:val="3"/>
+        </w:numPr>
+      </w:pPr>
+      <w:r>
+        <w:t>COMPLETE – Naïve Bayes algorithm implemented</w:t>
+      </w:r>
+    </w:p>
+    <w:p>
+      <w:pPr>
+        <w:pStyle w:val="ListParagraph"/>
+        <w:numPr>
+          <w:ilvl w:val="1"/>
+          <w:numId w:val="3"/>
+        </w:numPr>
+      </w:pPr>
+      <w:r>
+        <w:t>Neural Network</w:t>
+      </w:r>
+    </w:p>
+    <w:p>
+      <w:pPr>
+        <w:pStyle w:val="ListParagraph"/>
+        <w:numPr>
+          <w:ilvl w:val="2"/>
+          <w:numId w:val="3"/>
+        </w:numPr>
+      </w:pPr>
+      <w:r>
+        <w:t>Use field selection results to include most relevant fields in formula</w:t>
+      </w:r>
+    </w:p>
+    <w:p>
+      <w:pPr>
+        <w:pStyle w:val="ListParagraph"/>
+        <w:numPr>
+          <w:ilvl w:val="0"/>
+          <w:numId w:val="3"/>
+        </w:numPr>
+      </w:pPr>
+      <w:r>
+        <w:t>Further modeling</w:t>
+      </w:r>
+    </w:p>
+    <w:p>
+      <w:pPr>
+        <w:pStyle w:val="ListParagraph"/>
+        <w:numPr>
+          <w:ilvl w:val="1"/>
+          <w:numId w:val="3"/>
+        </w:numPr>
+      </w:pPr>
+      <w:r>
+        <w:t>Feature selection using LVQ</w:t>
+      </w:r>
+    </w:p>
+    <w:p>
+      <w:pPr>
+        <w:pStyle w:val="ListParagraph"/>
+        <w:numPr>
+          <w:ilvl w:val="2"/>
+          <w:numId w:val="3"/>
+        </w:numPr>
+      </w:pPr>
+      <w:r>
+        <w:t>COMPLETE – Runs and returns most relevant fields</w:t>
+      </w:r>
+    </w:p>
+    <w:p>
+      <w:pPr>
+        <w:pStyle w:val="ListParagraph"/>
+        <w:numPr>
+          <w:ilvl w:val="1"/>
+          <w:numId w:val="3"/>
+        </w:numPr>
+      </w:pPr>
+      <w:r>
+        <w:t>Feature selection using RFE</w:t>
+      </w:r>
+    </w:p>
+    <w:p>
+      <w:pPr>
+        <w:pStyle w:val="ListParagraph"/>
+        <w:numPr>
+          <w:ilvl w:val="2"/>
+          <w:numId w:val="3"/>
+        </w:numPr>
+      </w:pPr>
+      <w:r>
+        <w:t>COMPLETE – runtime is especially long, cannot be demonstrated</w:t>
+      </w:r>
+    </w:p>
+    <w:p>
+      <w:pPr>
+        <w:pStyle w:val="ListParagraph"/>
+        <w:numPr>
+          <w:ilvl w:val="1"/>
+          <w:numId w:val="3"/>
+        </w:numPr>
+      </w:pPr>
+      <w:r>
+        <w:t>Cross validation</w:t>
+      </w:r>
+    </w:p>
+    <w:p>
+      <w:pPr>
+        <w:pStyle w:val="ListParagraph"/>
+        <w:numPr>
+          <w:ilvl w:val="2"/>
+          <w:numId w:val="3"/>
+        </w:numPr>
+      </w:pPr>
+      <w:r>
+        <w:t>Possible implementation for DT and NB for comparison of results</w:t>
+      </w:r>
+    </w:p>
+    <w:p>
+      <w:pPr>
+        <w:pStyle w:val="ListParagraph"/>
+        <w:numPr>
+          <w:ilvl w:val="0"/>
+          <w:numId w:val="3"/>
+        </w:numPr>
+      </w:pPr>
+      <w:r>
+        <w:t>One-hot encoding</w:t>
+      </w:r>
+    </w:p>
+    <w:p>
+      <w:pPr>
+        <w:pStyle w:val="ListParagraph"/>
+        <w:numPr>
+          <w:ilvl w:val="1"/>
+          <w:numId w:val="3"/>
+        </w:numPr>
+      </w:pPr>
+      <w:r>
+        <w:t>Dummy variables for factor variables</w:t>
+      </w:r>
+    </w:p>
+    <w:p>
+      <w:pPr>
+        <w:pStyle w:val="ListParagraph"/>
+        <w:numPr>
+          <w:ilvl w:val="2"/>
+          <w:numId w:val="3"/>
+        </w:numPr>
+      </w:pPr>
+      <w:r>
+        <w:t>COMPLETE – processable by Neural Network, limited to 30 fields</w:t>
+      </w:r>
+    </w:p>
+    <w:p>
+      <w:pPr>
+        <w:pStyle w:val="ListParagraph"/>
+        <w:numPr>
+          <w:ilvl w:val="0"/>
+          <w:numId w:val="3"/>
+        </w:numPr>
+      </w:pPr>
+      <w:r>
+        <w:t>SMOTE</w:t>
+      </w:r>
+    </w:p>
+    <w:p>
+      <w:pPr>
+        <w:pStyle w:val="ListParagraph"/>
+        <w:numPr>
+          <w:ilvl w:val="1"/>
+          <w:numId w:val="3"/>
+        </w:numPr>
+      </w:pPr>
+      <w:r>
+        <w:t>Optional scaling (decided by user input)</w:t>
+      </w:r>
+    </w:p>
+    <w:p>
+      <w:pPr>
+        <w:pStyle w:val="ListParagraph"/>
+        <w:numPr>
+          <w:ilvl w:val="0"/>
+          <w:numId w:val="3"/>
+        </w:numPr>
+      </w:pPr>
+      <w:r>
+        <w:t>User input in command line</w:t>
+      </w:r>
+    </w:p>
+    <w:p>
+      <w:pPr>
+        <w:pStyle w:val="ListParagraph"/>
+        <w:numPr>
+          <w:ilvl w:val="1"/>
+          <w:numId w:val="3"/>
+        </w:numPr>
+      </w:pPr>
+      <w:r>
+        <w:t>Let user decide if certain functions should be ran when running entire script</w:t>
+      </w:r>
+    </w:p>
+    <w:p>
+      <w:pPr>
+        <w:pStyle w:val="ListParagraph"/>
+        <w:numPr>
+          <w:ilvl w:val="2"/>
+          <w:numId w:val="3"/>
+        </w:numPr>
+      </w:pPr>
+      <w:r>
+        <w:t>IN PROGRESS – implemented for exploratory graphs</w:t>
+      </w:r>
+      <w:r>
+        <w:t>, will be implemented for the following if it adds to the project</w:t>
+      </w:r>
+      <w:r>
+        <w:t>:</w:t>
+      </w:r>
+    </w:p>
+    <w:p>
+      <w:pPr>
+        <w:pStyle w:val="ListParagraph"/>
+        <w:numPr>
+          <w:ilvl w:val="3"/>
+          <w:numId w:val="3"/>
+        </w:numPr>
+      </w:pPr>
+      <w:r>
+        <w:t>Algorithm selection</w:t>
+      </w:r>
+    </w:p>
+    <w:p>
+      <w:pPr>
+        <w:pStyle w:val="ListParagraph"/>
+        <w:numPr>
+          <w:ilvl w:val="3"/>
+          <w:numId w:val="3"/>
+        </w:numPr>
+      </w:pPr>
+      <w:r>
+        <w:t>Normalization method selection</w:t>
+      </w:r>
+    </w:p>
+    <w:p>
+      <w:pPr>
+        <w:pStyle w:val="ListParagraph"/>
+        <w:numPr>
+          <w:ilvl w:val="3"/>
+          <w:numId w:val="3"/>
+        </w:numPr>
+      </w:pPr>
+      <w:r>
+        <w:t>Feature selection</w:t>
       </w:r>
     </w:p>
     <w:sectPr>
@@ -1021,6 +1442,95 @@
     </w:lvl>
   </w:abstractNum>
   <w:abstractNum w:abstractNumId="1" w15:restartNumberingAfterBreak="0">
+    <w:nsid w:val="6EFC0947"/>
+    <w:multiLevelType w:val="hybridMultilevel"/>
+    <w:tmpl w:val="1E96E578"/>
+    <w:lvl w:ilvl="0" w:tplc="08090011">
+      <w:start w:val="1"/>
+      <w:numFmt w:val="decimal"/>
+      <w:lvlText w:val="%1)"/>
+      <w:lvlJc w:val="left"/>
+      <w:pPr>
+        <w:ind w:left="720" w:hanging="360"/>
+      </w:pPr>
+      <w:rPr>
+        <w:rFonts w:hint="default"/>
+      </w:rPr>
+    </w:lvl>
+    <w:lvl w:ilvl="1" w:tplc="08090019">
+      <w:start w:val="1"/>
+      <w:numFmt w:val="lowerLetter"/>
+      <w:lvlText w:val="%2."/>
+      <w:lvlJc w:val="left"/>
+      <w:pPr>
+        <w:ind w:left="1440" w:hanging="360"/>
+      </w:pPr>
+    </w:lvl>
+    <w:lvl w:ilvl="2" w:tplc="0809001B">
+      <w:start w:val="1"/>
+      <w:numFmt w:val="lowerRoman"/>
+      <w:lvlText w:val="%3."/>
+      <w:lvlJc w:val="right"/>
+      <w:pPr>
+        <w:ind w:left="2160" w:hanging="180"/>
+      </w:pPr>
+    </w:lvl>
+    <w:lvl w:ilvl="3" w:tplc="0809000F">
+      <w:start w:val="1"/>
+      <w:numFmt w:val="decimal"/>
+      <w:lvlText w:val="%4."/>
+      <w:lvlJc w:val="left"/>
+      <w:pPr>
+        <w:ind w:left="2880" w:hanging="360"/>
+      </w:pPr>
+    </w:lvl>
+    <w:lvl w:ilvl="4" w:tplc="08090019" w:tentative="1">
+      <w:start w:val="1"/>
+      <w:numFmt w:val="lowerLetter"/>
+      <w:lvlText w:val="%5."/>
+      <w:lvlJc w:val="left"/>
+      <w:pPr>
+        <w:ind w:left="3600" w:hanging="360"/>
+      </w:pPr>
+    </w:lvl>
+    <w:lvl w:ilvl="5" w:tplc="0809001B" w:tentative="1">
+      <w:start w:val="1"/>
+      <w:numFmt w:val="lowerRoman"/>
+      <w:lvlText w:val="%6."/>
+      <w:lvlJc w:val="right"/>
+      <w:pPr>
+        <w:ind w:left="4320" w:hanging="180"/>
+      </w:pPr>
+    </w:lvl>
+    <w:lvl w:ilvl="6" w:tplc="0809000F" w:tentative="1">
+      <w:start w:val="1"/>
+      <w:numFmt w:val="decimal"/>
+      <w:lvlText w:val="%7."/>
+      <w:lvlJc w:val="left"/>
+      <w:pPr>
+        <w:ind w:left="5040" w:hanging="360"/>
+      </w:pPr>
+    </w:lvl>
+    <w:lvl w:ilvl="7" w:tplc="08090019" w:tentative="1">
+      <w:start w:val="1"/>
+      <w:numFmt w:val="lowerLetter"/>
+      <w:lvlText w:val="%8."/>
+      <w:lvlJc w:val="left"/>
+      <w:pPr>
+        <w:ind w:left="5760" w:hanging="360"/>
+      </w:pPr>
+    </w:lvl>
+    <w:lvl w:ilvl="8" w:tplc="0809001B" w:tentative="1">
+      <w:start w:val="1"/>
+      <w:numFmt w:val="lowerRoman"/>
+      <w:lvlText w:val="%9."/>
+      <w:lvlJc w:val="right"/>
+      <w:pPr>
+        <w:ind w:left="6480" w:hanging="180"/>
+      </w:pPr>
+    </w:lvl>
+  </w:abstractNum>
+  <w:abstractNum w:abstractNumId="2" w15:restartNumberingAfterBreak="0">
     <w:nsid w:val="76306556"/>
     <w:multiLevelType w:val="hybridMultilevel"/>
     <w:tmpl w:val="D500E602"/>
@@ -1113,6 +1623,9 @@
     <w:abstractNumId w:val="0"/>
   </w:num>
   <w:num w:numId="2">
+    <w:abstractNumId w:val="2"/>
+  </w:num>
+  <w:num w:numId="3">
     <w:abstractNumId w:val="1"/>
   </w:num>
 </w:numbering>

</xml_diff>